<commit_message>
added limited age group graph
</commit_message>
<xml_diff>
--- a/Output/Statistics.docx
+++ b/Output/Statistics.docx
@@ -97,6 +97,190 @@
           <w:szCs w:val="21"/>
         </w:rPr>
       </w:pPr>
+      <w:r>
+        <w:rPr>
+          <w:rFonts w:ascii="Courier New" w:hAnsi="Courier New" w:cs="Courier New"/>
+          <w:color w:val="000000"/>
+          <w:sz w:val="21"/>
+          <w:szCs w:val="21"/>
+        </w:rPr>
+        <w:t xml:space="preserve">P-value for 65-74: 0.0023463837076098293 R-squared: 0.0757542842517143 </w:t>
+      </w:r>
+    </w:p>
+    <w:p>
+      <w:pPr>
+        <w:rPr>
+          <w:rFonts w:ascii="Courier New" w:hAnsi="Courier New" w:cs="Courier New"/>
+          <w:color w:val="000000"/>
+          <w:sz w:val="21"/>
+          <w:szCs w:val="21"/>
+        </w:rPr>
+      </w:pPr>
+      <w:r>
+        <w:rPr>
+          <w:rFonts w:ascii="Courier New" w:hAnsi="Courier New" w:cs="Courier New"/>
+          <w:color w:val="000000"/>
+          <w:sz w:val="21"/>
+          <w:szCs w:val="21"/>
+        </w:rPr>
+        <w:t xml:space="preserve">P-value for 55-64: 0.000675787745056909 R-squared: 0.0936533423942036 </w:t>
+      </w:r>
+    </w:p>
+    <w:p>
+      <w:r>
+        <w:rPr>
+          <w:rFonts w:ascii="Courier New" w:hAnsi="Courier New" w:cs="Courier New"/>
+          <w:color w:val="000000"/>
+          <w:sz w:val="21"/>
+          <w:szCs w:val="21"/>
+        </w:rPr>
+        <w:t>P-value for 45-54: 0.5945932837497039 R-squared: 0.002407523792028792</w:t>
+      </w:r>
+    </w:p>
+    <w:p>
+      <w:r>
+        <w:t>Minnesota</w:t>
+      </w:r>
+    </w:p>
+    <w:p>
+      <w:pPr>
+        <w:rPr>
+          <w:rFonts w:ascii="Courier New" w:hAnsi="Courier New" w:cs="Courier New"/>
+          <w:color w:val="000000"/>
+          <w:sz w:val="21"/>
+          <w:szCs w:val="21"/>
+        </w:rPr>
+      </w:pPr>
+      <w:r>
+        <w:rPr>
+          <w:rFonts w:ascii="Courier New" w:hAnsi="Courier New" w:cs="Courier New"/>
+          <w:color w:val="000000"/>
+          <w:sz w:val="21"/>
+          <w:szCs w:val="21"/>
+        </w:rPr>
+        <w:t xml:space="preserve">P-value for 85+: 2.0856397505090483e-12 R-squared: 0.34319867604833865 </w:t>
+      </w:r>
+    </w:p>
+    <w:p>
+      <w:pPr>
+        <w:rPr>
+          <w:rFonts w:ascii="Courier New" w:hAnsi="Courier New" w:cs="Courier New"/>
+          <w:color w:val="000000"/>
+          <w:sz w:val="21"/>
+          <w:szCs w:val="21"/>
+        </w:rPr>
+      </w:pPr>
+      <w:r>
+        <w:rPr>
+          <w:rFonts w:ascii="Courier New" w:hAnsi="Courier New" w:cs="Courier New"/>
+          <w:color w:val="000000"/>
+          <w:sz w:val="21"/>
+          <w:szCs w:val="21"/>
+        </w:rPr>
+        <w:t xml:space="preserve">P-value for 75-84: 1.499808106007286e-16 R-squared: 0.4401280026172731 </w:t>
+      </w:r>
+    </w:p>
+    <w:p>
+      <w:pPr>
+        <w:rPr>
+          <w:rFonts w:ascii="Courier New" w:hAnsi="Courier New" w:cs="Courier New"/>
+          <w:color w:val="000000"/>
+          <w:sz w:val="21"/>
+          <w:szCs w:val="21"/>
+        </w:rPr>
+      </w:pPr>
+      <w:r>
+        <w:rPr>
+          <w:rFonts w:ascii="Courier New" w:hAnsi="Courier New" w:cs="Courier New"/>
+          <w:color w:val="000000"/>
+          <w:sz w:val="21"/>
+          <w:szCs w:val="21"/>
+        </w:rPr>
+        <w:t xml:space="preserve">P-value for 65-74: 0.010716764113832142 R-squared: 0.053909494986719854 </w:t>
+      </w:r>
+    </w:p>
+    <w:p>
+      <w:pPr>
+        <w:rPr>
+          <w:rFonts w:ascii="Courier New" w:hAnsi="Courier New" w:cs="Courier New"/>
+          <w:color w:val="000000"/>
+          <w:sz w:val="21"/>
+          <w:szCs w:val="21"/>
+        </w:rPr>
+      </w:pPr>
+      <w:r>
+        <w:rPr>
+          <w:rFonts w:ascii="Courier New" w:hAnsi="Courier New" w:cs="Courier New"/>
+          <w:color w:val="000000"/>
+          <w:sz w:val="21"/>
+          <w:szCs w:val="21"/>
+        </w:rPr>
+        <w:t xml:space="preserve">P-value for 55-64: 0.10703396295463072 R-squared: 0.021863273480159415 </w:t>
+      </w:r>
+    </w:p>
+    <w:p>
+      <w:pPr>
+        <w:rPr>
+          <w:rFonts w:ascii="Courier New" w:hAnsi="Courier New" w:cs="Courier New"/>
+          <w:color w:val="000000"/>
+          <w:sz w:val="21"/>
+          <w:szCs w:val="21"/>
+        </w:rPr>
+      </w:pPr>
+      <w:r>
+        <w:rPr>
+          <w:rFonts w:ascii="Courier New" w:hAnsi="Courier New" w:cs="Courier New"/>
+          <w:color w:val="000000"/>
+          <w:sz w:val="21"/>
+          <w:szCs w:val="21"/>
+        </w:rPr>
+        <w:t>P-value for 45-54: 0.08409696384542671 R-squared: 0.02507461999547751</w:t>
+      </w:r>
+    </w:p>
+    <w:p>
+      <w:r>
+        <w:t>Minnesota (limited age groups)</w:t>
+      </w:r>
+    </w:p>
+    <w:p>
+      <w:pPr>
+        <w:rPr>
+          <w:rFonts w:ascii="Courier New" w:hAnsi="Courier New" w:cs="Courier New"/>
+          <w:color w:val="000000"/>
+          <w:sz w:val="21"/>
+          <w:szCs w:val="21"/>
+        </w:rPr>
+      </w:pPr>
+      <w:r>
+        <w:rPr>
+          <w:rFonts w:ascii="Courier New" w:hAnsi="Courier New" w:cs="Courier New"/>
+          <w:color w:val="000000"/>
+          <w:sz w:val="21"/>
+          <w:szCs w:val="21"/>
+        </w:rPr>
+        <w:t xml:space="preserve">P-value for 85+: 2.0856397505090483e-12 R-squared: 0.34319867604833865 </w:t>
+      </w:r>
+    </w:p>
+    <w:p>
+      <w:pPr>
+        <w:rPr>
+          <w:rFonts w:ascii="Courier New" w:hAnsi="Courier New" w:cs="Courier New"/>
+          <w:color w:val="000000"/>
+          <w:sz w:val="21"/>
+          <w:szCs w:val="21"/>
+        </w:rPr>
+      </w:pPr>
+      <w:r>
+        <w:rPr>
+          <w:rFonts w:ascii="Courier New" w:hAnsi="Courier New" w:cs="Courier New"/>
+          <w:color w:val="000000"/>
+          <w:sz w:val="21"/>
+          <w:szCs w:val="21"/>
+        </w:rPr>
+        <w:t xml:space="preserve">P-value for 45-54: 0.08409696384542671 R-squared: 0.02507461999547751 </w:t>
+      </w:r>
+    </w:p>
+    <w:p>
       <w:bookmarkStart w:id="0" w:name="_GoBack"/>
       <w:bookmarkEnd w:id="0"/>
       <w:r>
@@ -106,129 +290,7 @@
           <w:sz w:val="21"/>
           <w:szCs w:val="21"/>
         </w:rPr>
-        <w:t xml:space="preserve">P-value for 65-74: 0.0023463837076098293 R-squared: 0.0757542842517143 </w:t>
-      </w:r>
-    </w:p>
-    <w:p>
-      <w:pPr>
-        <w:rPr>
-          <w:rFonts w:ascii="Courier New" w:hAnsi="Courier New" w:cs="Courier New"/>
-          <w:color w:val="000000"/>
-          <w:sz w:val="21"/>
-          <w:szCs w:val="21"/>
-        </w:rPr>
-      </w:pPr>
-      <w:r>
-        <w:rPr>
-          <w:rFonts w:ascii="Courier New" w:hAnsi="Courier New" w:cs="Courier New"/>
-          <w:color w:val="000000"/>
-          <w:sz w:val="21"/>
-          <w:szCs w:val="21"/>
-        </w:rPr>
-        <w:t xml:space="preserve">P-value for 55-64: 0.000675787745056909 R-squared: 0.0936533423942036 </w:t>
-      </w:r>
-    </w:p>
-    <w:p>
-      <w:r>
-        <w:rPr>
-          <w:rFonts w:ascii="Courier New" w:hAnsi="Courier New" w:cs="Courier New"/>
-          <w:color w:val="000000"/>
-          <w:sz w:val="21"/>
-          <w:szCs w:val="21"/>
-        </w:rPr>
-        <w:t>P-value for 45-54: 0.5945932837497039 R-squared: 0.002407523792028792</w:t>
-      </w:r>
-    </w:p>
-    <w:p>
-      <w:r>
-        <w:t>Minnesota</w:t>
-      </w:r>
-    </w:p>
-    <w:p>
-      <w:pPr>
-        <w:rPr>
-          <w:rFonts w:ascii="Courier New" w:hAnsi="Courier New" w:cs="Courier New"/>
-          <w:color w:val="000000"/>
-          <w:sz w:val="21"/>
-          <w:szCs w:val="21"/>
-        </w:rPr>
-      </w:pPr>
-      <w:r>
-        <w:rPr>
-          <w:rFonts w:ascii="Courier New" w:hAnsi="Courier New" w:cs="Courier New"/>
-          <w:color w:val="000000"/>
-          <w:sz w:val="21"/>
-          <w:szCs w:val="21"/>
-        </w:rPr>
-        <w:t xml:space="preserve">P-value for 85+: 2.0856397505090483e-12 R-squared: 0.34319867604833865 </w:t>
-      </w:r>
-    </w:p>
-    <w:p>
-      <w:pPr>
-        <w:rPr>
-          <w:rFonts w:ascii="Courier New" w:hAnsi="Courier New" w:cs="Courier New"/>
-          <w:color w:val="000000"/>
-          <w:sz w:val="21"/>
-          <w:szCs w:val="21"/>
-        </w:rPr>
-      </w:pPr>
-      <w:r>
-        <w:rPr>
-          <w:rFonts w:ascii="Courier New" w:hAnsi="Courier New" w:cs="Courier New"/>
-          <w:color w:val="000000"/>
-          <w:sz w:val="21"/>
-          <w:szCs w:val="21"/>
-        </w:rPr>
-        <w:t xml:space="preserve">P-value for 75-84: 1.499808106007286e-16 R-squared: 0.4401280026172731 </w:t>
-      </w:r>
-    </w:p>
-    <w:p>
-      <w:pPr>
-        <w:rPr>
-          <w:rFonts w:ascii="Courier New" w:hAnsi="Courier New" w:cs="Courier New"/>
-          <w:color w:val="000000"/>
-          <w:sz w:val="21"/>
-          <w:szCs w:val="21"/>
-        </w:rPr>
-      </w:pPr>
-      <w:r>
-        <w:rPr>
-          <w:rFonts w:ascii="Courier New" w:hAnsi="Courier New" w:cs="Courier New"/>
-          <w:color w:val="000000"/>
-          <w:sz w:val="21"/>
-          <w:szCs w:val="21"/>
-        </w:rPr>
-        <w:t xml:space="preserve">P-value for 65-74: 0.010716764113832142 R-squared: 0.053909494986719854 </w:t>
-      </w:r>
-    </w:p>
-    <w:p>
-      <w:pPr>
-        <w:rPr>
-          <w:rFonts w:ascii="Courier New" w:hAnsi="Courier New" w:cs="Courier New"/>
-          <w:color w:val="000000"/>
-          <w:sz w:val="21"/>
-          <w:szCs w:val="21"/>
-        </w:rPr>
-      </w:pPr>
-      <w:r>
-        <w:rPr>
-          <w:rFonts w:ascii="Courier New" w:hAnsi="Courier New" w:cs="Courier New"/>
-          <w:color w:val="000000"/>
-          <w:sz w:val="21"/>
-          <w:szCs w:val="21"/>
-        </w:rPr>
-        <w:t xml:space="preserve">P-value for 55-64: 0.10703396295463072 R-squared: 0.021863273480159415 </w:t>
-      </w:r>
-    </w:p>
-    <w:p>
-      <w:r>
-        <w:rPr>
-          <w:rFonts w:ascii="Courier New" w:hAnsi="Courier New" w:cs="Courier New"/>
-          <w:color w:val="000000"/>
-          <w:sz w:val="21"/>
-          <w:szCs w:val="21"/>
-        </w:rPr>
-        <w:t>P-value for 45-54: 0.08409696384542671 R-squared: 0.02507461999547751</w:t>
+        <w:t>P-value for 15-24: 0.4050976116180094 R-squared: 0.0538905580425817</w:t>
       </w:r>
     </w:p>
     <w:sectPr>

</xml_diff>